<commit_message>
Updates to prac 8 and 9 and lecture 9
</commit_message>
<xml_diff>
--- a/EpiR-Tampere2020-prac8.docx
+++ b/EpiR-Tampere2020-prac8.docx
@@ -2701,6 +2701,105 @@
           <w:rStyle w:val="NormalTok"/>
         </w:rPr>
         <w:t xml:space="preserve">) )</w:t>
+      </w:r>
+      <w:r>
+        <w:br/>
+      </w:r>
+      <w:r>
+        <w:rPr>
+          <w:rStyle w:val="KeywordTok"/>
+        </w:rPr>
+        <w:t xml:space="preserve">legend</w:t>
+      </w:r>
+      <w:r>
+        <w:rPr>
+          <w:rStyle w:val="NormalTok"/>
+        </w:rPr>
+        <w:t xml:space="preserve">(</w:t>
+      </w:r>
+      <w:r>
+        <w:rPr>
+          <w:rStyle w:val="StringTok"/>
+        </w:rPr>
+        <w:t xml:space="preserve">"topleft"</w:t>
+      </w:r>
+      <w:r>
+        <w:rPr>
+          <w:rStyle w:val="NormalTok"/>
+        </w:rPr>
+        <w:t xml:space="preserve">,</w:t>
+      </w:r>
+      <w:r>
+        <w:rPr>
+          <w:rStyle w:val="KeywordTok"/>
+        </w:rPr>
+        <w:t xml:space="preserve">levels</w:t>
+      </w:r>
+      <w:r>
+        <w:rPr>
+          <w:rStyle w:val="NormalTok"/>
+        </w:rPr>
+        <w:t xml:space="preserve">(orca.lex</w:t>
+      </w:r>
+      <w:r>
+        <w:rPr>
+          <w:rStyle w:val="OperatorTok"/>
+        </w:rPr>
+        <w:t xml:space="preserve">$</w:t>
+      </w:r>
+      <w:r>
+        <w:rPr>
+          <w:rStyle w:val="NormalTok"/>
+        </w:rPr>
+        <w:t xml:space="preserve">stage),</w:t>
+      </w:r>
+      <w:r>
+        <w:rPr>
+          <w:rStyle w:val="DataTypeTok"/>
+        </w:rPr>
+        <w:t xml:space="preserve">col=</w:t>
+      </w:r>
+      <w:r>
+        <w:rPr>
+          <w:rStyle w:val="KeywordTok"/>
+        </w:rPr>
+        <w:t xml:space="preserve">rainbow</w:t>
+      </w:r>
+      <w:r>
+        <w:rPr>
+          <w:rStyle w:val="NormalTok"/>
+        </w:rPr>
+        <w:t xml:space="preserve">(</w:t>
+      </w:r>
+      <w:r>
+        <w:rPr>
+          <w:rStyle w:val="DecValTok"/>
+        </w:rPr>
+        <w:t xml:space="preserve">5</w:t>
+      </w:r>
+      <w:r>
+        <w:rPr>
+          <w:rStyle w:val="NormalTok"/>
+        </w:rPr>
+        <w:t xml:space="preserve">),</w:t>
+      </w:r>
+      <w:r>
+        <w:rPr>
+          <w:rStyle w:val="DataTypeTok"/>
+        </w:rPr>
+        <w:t xml:space="preserve">lty=</w:t>
+      </w:r>
+      <w:r>
+        <w:rPr>
+          <w:rStyle w:val="DecValTok"/>
+        </w:rPr>
+        <w:t xml:space="preserve">1</w:t>
+      </w:r>
+      <w:r>
+        <w:rPr>
+          <w:rStyle w:val="NormalTok"/>
+        </w:rPr>
+        <w:t xml:space="preserve">)</w:t>
       </w:r>
     </w:p>
     <w:p>

</xml_diff>